<commit_message>
Update 10/15/2022 7:26PM EST
Updating War Crime Prevention Security Systems, significant improvements to Sexual War Crime Prevention Security Systems, made every type of War Crime Prevention Security Systems "Implicitly-Explicitly Globally Virulently Defined".
</commit_message>
<xml_diff>
--- a/WAR CRIME PREVENTION SECURITY SYSTEMS/FINGER WAR CRIME PREVENTION SECURITY SYSTEMS/20221015 - MCE123 Technology Development - Finger War Crime Prevention Security Systems - v1.0.0.1.docx
+++ b/WAR CRIME PREVENTION SECURITY SYSTEMS/FINGER WAR CRIME PREVENTION SECURITY SYSTEMS/20221015 - MCE123 Technology Development - Finger War Crime Prevention Security Systems - v1.0.0.1.docx
@@ -227,7 +227,7 @@
           <w:sz w:val="28"/>
           <w:szCs w:val="28"/>
         </w:rPr>
-        <w:t>10/15/2022 6:38:20 PM</w:t>
+        <w:t>10/15/2022 6:50:01 PM</w:t>
       </w:r>
     </w:p>
     <w:p>
@@ -1371,13 +1371,7 @@
         <w:rPr>
           <w:u w:val="single"/>
         </w:rPr>
-        <w:t>TEN</w:t>
-      </w:r>
-      <w:r>
-        <w:rPr>
-          <w:u w:val="single"/>
-        </w:rPr>
-        <w:t>DER</w:t>
+        <w:t>SHELTER</w:t>
       </w:r>
       <w:r>
         <w:rPr>
@@ -1425,6 +1419,9 @@
         <w:t xml:space="preserve">                         </w:t>
       </w:r>
       <w:r>
+        <w:t xml:space="preserve">   </w:t>
+      </w:r>
+      <w:r>
         <w:rPr>
           <w:b/>
           <w:bCs/>
@@ -1454,15 +1451,7 @@
           <w:bCs/>
           <w:color w:val="FF0000"/>
         </w:rPr>
-        <w:t>TEN</w:t>
-      </w:r>
-      <w:r>
-        <w:rPr>
-          <w:b/>
-          <w:bCs/>
-          <w:color w:val="FF0000"/>
-        </w:rPr>
-        <w:t>DER</w:t>
+        <w:t>SHELTER</w:t>
       </w:r>
       <w:r>
         <w:t xml:space="preserve"> </w:t>
@@ -1526,13 +1515,13 @@
         <w:rPr>
           <w:u w:val="single"/>
         </w:rPr>
-        <w:t xml:space="preserve"> TEN</w:t>
-      </w:r>
-      <w:r>
-        <w:rPr>
-          <w:u w:val="single"/>
-        </w:rPr>
-        <w:t>SE</w:t>
+        <w:t xml:space="preserve"> </w:t>
+      </w:r>
+      <w:r>
+        <w:rPr>
+          <w:u w:val="single"/>
+        </w:rPr>
+        <w:t>SMEAR</w:t>
       </w:r>
       <w:r>
         <w:rPr>
@@ -1580,6 +1569,9 @@
         <w:t xml:space="preserve">                         </w:t>
       </w:r>
       <w:r>
+        <w:t xml:space="preserve">   </w:t>
+      </w:r>
+      <w:r>
         <w:rPr>
           <w:b/>
           <w:bCs/>
@@ -1601,15 +1593,15 @@
           <w:bCs/>
           <w:color w:val="FF0000"/>
         </w:rPr>
-        <w:t xml:space="preserve"> TEN</w:t>
-      </w:r>
-      <w:r>
-        <w:rPr>
-          <w:b/>
-          <w:bCs/>
-          <w:color w:val="FF0000"/>
-        </w:rPr>
-        <w:t>SE</w:t>
+        <w:t xml:space="preserve"> </w:t>
+      </w:r>
+      <w:r>
+        <w:rPr>
+          <w:b/>
+          <w:bCs/>
+          <w:color w:val="FF0000"/>
+        </w:rPr>
+        <w:t>SMEAR</w:t>
       </w:r>
       <w:r>
         <w:t xml:space="preserve"> </w:t>
@@ -1679,7 +1671,19 @@
         <w:rPr>
           <w:u w:val="single"/>
         </w:rPr>
-        <w:t>TENDONITIS PREVENTION SECURITY SYSTEMS</w:t>
+        <w:t>TEN</w:t>
+      </w:r>
+      <w:r>
+        <w:rPr>
+          <w:u w:val="single"/>
+        </w:rPr>
+        <w:t>DER</w:t>
+      </w:r>
+      <w:r>
+        <w:rPr>
+          <w:u w:val="single"/>
+        </w:rPr>
+        <w:t xml:space="preserve"> PREVENTION SECURITY SYSTEMS</w:t>
       </w:r>
       <w:r>
         <w:t xml:space="preserve"> (</w:t>
@@ -1750,7 +1754,15 @@
           <w:bCs/>
           <w:color w:val="FF0000"/>
         </w:rPr>
-        <w:t>TENDONITIS</w:t>
+        <w:t>TEN</w:t>
+      </w:r>
+      <w:r>
+        <w:rPr>
+          <w:b/>
+          <w:bCs/>
+          <w:color w:val="FF0000"/>
+        </w:rPr>
+        <w:t>DER</w:t>
       </w:r>
       <w:r>
         <w:t xml:space="preserve"> </w:t>
@@ -1814,13 +1826,19 @@
         <w:rPr>
           <w:u w:val="single"/>
         </w:rPr>
-        <w:t xml:space="preserve"> </w:t>
-      </w:r>
-      <w:r>
-        <w:rPr>
-          <w:u w:val="single"/>
-        </w:rPr>
-        <w:t>TENSION PREVENTION SECURITY SYSTEMS</w:t>
+        <w:t xml:space="preserve"> TEN</w:t>
+      </w:r>
+      <w:r>
+        <w:rPr>
+          <w:u w:val="single"/>
+        </w:rPr>
+        <w:t>SE</w:t>
+      </w:r>
+      <w:r>
+        <w:rPr>
+          <w:u w:val="single"/>
+        </w:rPr>
+        <w:t xml:space="preserve"> PREVENTION SECURITY SYSTEMS</w:t>
       </w:r>
       <w:r>
         <w:t xml:space="preserve"> (</w:t>
@@ -1883,15 +1901,15 @@
           <w:bCs/>
           <w:color w:val="FF0000"/>
         </w:rPr>
-        <w:t xml:space="preserve"> </w:t>
-      </w:r>
-      <w:r>
-        <w:rPr>
-          <w:b/>
-          <w:bCs/>
-          <w:color w:val="FF0000"/>
-        </w:rPr>
-        <w:t>TENSION</w:t>
+        <w:t xml:space="preserve"> TEN</w:t>
+      </w:r>
+      <w:r>
+        <w:rPr>
+          <w:b/>
+          <w:bCs/>
+          <w:color w:val="FF0000"/>
+        </w:rPr>
+        <w:t>SE</w:t>
       </w:r>
       <w:r>
         <w:t xml:space="preserve"> </w:t>
@@ -1961,13 +1979,7 @@
         <w:rPr>
           <w:u w:val="single"/>
         </w:rPr>
-        <w:t>TWINGE</w:t>
-      </w:r>
-      <w:r>
-        <w:rPr>
-          <w:u w:val="single"/>
-        </w:rPr>
-        <w:t xml:space="preserve"> PREVENTION SECURITY SYSTEMS</w:t>
+        <w:t>TENDONITIS PREVENTION SECURITY SYSTEMS</w:t>
       </w:r>
       <w:r>
         <w:t xml:space="preserve"> (</w:t>
@@ -2038,7 +2050,7 @@
           <w:bCs/>
           <w:color w:val="FF0000"/>
         </w:rPr>
-        <w:t>TWINGE</w:t>
+        <w:t>TENDONITIS</w:t>
       </w:r>
       <w:r>
         <w:t xml:space="preserve"> </w:t>
@@ -2090,7 +2102,6 @@
         <w:rPr>
           <w:u w:val="single"/>
         </w:rPr>
-        <w:lastRenderedPageBreak/>
         <w:t xml:space="preserve">AUTONOMOUS </w:t>
       </w:r>
       <w:r>
@@ -2109,13 +2120,7 @@
         <w:rPr>
           <w:u w:val="single"/>
         </w:rPr>
-        <w:t>SENSORY MOVEMENT</w:t>
-      </w:r>
-      <w:r>
-        <w:rPr>
-          <w:u w:val="single"/>
-        </w:rPr>
-        <w:t xml:space="preserve"> PREVENTION SECURITY SYSTEMS</w:t>
+        <w:t>TENSION PREVENTION SECURITY SYSTEMS</w:t>
       </w:r>
       <w:r>
         <w:t xml:space="preserve"> (</w:t>
@@ -2162,15 +2167,31 @@
           <w:bCs/>
           <w:color w:val="FF0000"/>
         </w:rPr>
-        <w:t xml:space="preserve">ANY WRIST </w:t>
-      </w:r>
-      <w:r>
-        <w:rPr>
-          <w:b/>
-          <w:bCs/>
-          <w:color w:val="FF0000"/>
-        </w:rPr>
-        <w:t>SENSORY MOVEMENT</w:t>
+        <w:t xml:space="preserve">ANY </w:t>
+      </w:r>
+      <w:r>
+        <w:rPr>
+          <w:b/>
+          <w:bCs/>
+          <w:color w:val="FF0000"/>
+        </w:rPr>
+        <w:t>FINGER</w:t>
+      </w:r>
+      <w:r>
+        <w:rPr>
+          <w:b/>
+          <w:bCs/>
+          <w:color w:val="FF0000"/>
+        </w:rPr>
+        <w:t xml:space="preserve"> </w:t>
+      </w:r>
+      <w:r>
+        <w:rPr>
+          <w:b/>
+          <w:bCs/>
+          <w:color w:val="FF0000"/>
+        </w:rPr>
+        <w:t>TENSION</w:t>
       </w:r>
       <w:r>
         <w:t xml:space="preserve"> </w:t>
@@ -2190,7 +2211,6 @@
         </w:rPr>
         <w:t xml:space="preserve"> </w:t>
       </w:r>
-      <w:proofErr w:type="gramStart"/>
       <w:r>
         <w:rPr>
           <w:b/>
@@ -2201,13 +2221,6 @@
       </w:r>
       <w:r>
         <w:t xml:space="preserve">, </w:t>
-      </w:r>
-      <w:r>
-        <w:t xml:space="preserve">  </w:t>
-      </w:r>
-      <w:proofErr w:type="gramEnd"/>
-      <w:r>
-        <w:t xml:space="preserve">                                                                 </w:t>
       </w:r>
       <w:r>
         <w:rPr>
@@ -2230,6 +2243,7 @@
         <w:rPr>
           <w:u w:val="single"/>
         </w:rPr>
+        <w:lastRenderedPageBreak/>
         <w:t xml:space="preserve">AUTONOMOUS </w:t>
       </w:r>
       <w:r>
@@ -2248,7 +2262,7 @@
         <w:rPr>
           <w:u w:val="single"/>
         </w:rPr>
-        <w:t>CUT</w:t>
+        <w:t>TWINGE</w:t>
       </w:r>
       <w:r>
         <w:rPr>
@@ -2296,12 +2310,6 @@
         <w:t xml:space="preserve">                         </w:t>
       </w:r>
       <w:r>
-        <w:t xml:space="preserve">   </w:t>
-      </w:r>
-      <w:r>
-        <w:t xml:space="preserve">    </w:t>
-      </w:r>
-      <w:r>
         <w:rPr>
           <w:b/>
           <w:bCs/>
@@ -2331,7 +2339,7 @@
           <w:bCs/>
           <w:color w:val="FF0000"/>
         </w:rPr>
-        <w:t>CUT</w:t>
+        <w:t>TWINGE</w:t>
       </w:r>
       <w:r>
         <w:t xml:space="preserve"> </w:t>
@@ -2401,7 +2409,13 @@
         <w:rPr>
           <w:u w:val="single"/>
         </w:rPr>
-        <w:t>PAIN PREVENTION SECURITY SYSTEMS</w:t>
+        <w:t>SENSORY MOVEMENT</w:t>
+      </w:r>
+      <w:r>
+        <w:rPr>
+          <w:u w:val="single"/>
+        </w:rPr>
+        <w:t xml:space="preserve"> PREVENTION SECURITY SYSTEMS</w:t>
       </w:r>
       <w:r>
         <w:t xml:space="preserve"> (</w:t>
@@ -2440,42 +2454,23 @@
         <w:t>THAT</w:t>
       </w:r>
       <w:r>
-        <w:t xml:space="preserve">                          </w:t>
-      </w:r>
-      <w:r>
-        <w:t xml:space="preserve">    </w:t>
-      </w:r>
-      <w:r>
-        <w:rPr>
-          <w:b/>
-          <w:bCs/>
-          <w:color w:val="FF0000"/>
-        </w:rPr>
-        <w:t xml:space="preserve">ANY </w:t>
-      </w:r>
-      <w:r>
-        <w:rPr>
-          <w:b/>
-          <w:bCs/>
-          <w:color w:val="FF0000"/>
-        </w:rPr>
-        <w:t>FINGER</w:t>
-      </w:r>
-      <w:r>
-        <w:rPr>
-          <w:b/>
-          <w:bCs/>
-          <w:color w:val="FF0000"/>
-        </w:rPr>
-        <w:t xml:space="preserve"> </w:t>
-      </w:r>
-      <w:r>
-        <w:rPr>
-          <w:b/>
-          <w:bCs/>
-          <w:color w:val="FF0000"/>
-        </w:rPr>
-        <w:t>PAIN</w:t>
+        <w:t xml:space="preserve">                         </w:t>
+      </w:r>
+      <w:r>
+        <w:rPr>
+          <w:b/>
+          <w:bCs/>
+          <w:color w:val="FF0000"/>
+        </w:rPr>
+        <w:t xml:space="preserve">ANY WRIST </w:t>
+      </w:r>
+      <w:r>
+        <w:rPr>
+          <w:b/>
+          <w:bCs/>
+          <w:color w:val="FF0000"/>
+        </w:rPr>
+        <w:t>SENSORY MOVEMENT</w:t>
       </w:r>
       <w:r>
         <w:t xml:space="preserve"> </w:t>
@@ -2495,6 +2490,7 @@
         </w:rPr>
         <w:t xml:space="preserve"> </w:t>
       </w:r>
+      <w:proofErr w:type="gramStart"/>
       <w:r>
         <w:rPr>
           <w:b/>
@@ -2505,6 +2501,13 @@
       </w:r>
       <w:r>
         <w:t xml:space="preserve">, </w:t>
+      </w:r>
+      <w:r>
+        <w:t xml:space="preserve">  </w:t>
+      </w:r>
+      <w:proofErr w:type="gramEnd"/>
+      <w:r>
+        <w:t xml:space="preserve">                                                                 </w:t>
       </w:r>
       <w:r>
         <w:rPr>
@@ -2545,7 +2548,13 @@
         <w:rPr>
           <w:u w:val="single"/>
         </w:rPr>
-        <w:t>FLEX PREVENTION SECURITY SYSTEMS</w:t>
+        <w:t>CUT</w:t>
+      </w:r>
+      <w:r>
+        <w:rPr>
+          <w:u w:val="single"/>
+        </w:rPr>
+        <w:t xml:space="preserve"> PREVENTION SECURITY SYSTEMS</w:t>
       </w:r>
       <w:r>
         <w:t xml:space="preserve"> (</w:t>
@@ -2584,10 +2593,13 @@
         <w:t>THAT</w:t>
       </w:r>
       <w:r>
-        <w:t xml:space="preserve"> </w:t>
-      </w:r>
-      <w:r>
-        <w:t xml:space="preserve">                          </w:t>
+        <w:t xml:space="preserve">                         </w:t>
+      </w:r>
+      <w:r>
+        <w:t xml:space="preserve">   </w:t>
+      </w:r>
+      <w:r>
+        <w:t xml:space="preserve">    </w:t>
       </w:r>
       <w:r>
         <w:rPr>
@@ -2619,7 +2631,7 @@
           <w:bCs/>
           <w:color w:val="FF0000"/>
         </w:rPr>
-        <w:t>FLEX</w:t>
+        <w:t>CUT</w:t>
       </w:r>
       <w:r>
         <w:t xml:space="preserve"> </w:t>
@@ -2683,7 +2695,13 @@
         <w:rPr>
           <w:u w:val="single"/>
         </w:rPr>
-        <w:t xml:space="preserve"> EXTENSION PREVENTION SECURITY SYSTEMS</w:t>
+        <w:t xml:space="preserve"> </w:t>
+      </w:r>
+      <w:r>
+        <w:rPr>
+          <w:u w:val="single"/>
+        </w:rPr>
+        <w:t>PAIN PREVENTION SECURITY SYSTEMS</w:t>
       </w:r>
       <w:r>
         <w:t xml:space="preserve"> (</w:t>
@@ -2722,7 +2740,10 @@
         <w:t>THAT</w:t>
       </w:r>
       <w:r>
-        <w:t xml:space="preserve">                           </w:t>
+        <w:t xml:space="preserve">                          </w:t>
+      </w:r>
+      <w:r>
+        <w:t xml:space="preserve">    </w:t>
       </w:r>
       <w:r>
         <w:rPr>
@@ -2746,7 +2767,15 @@
           <w:bCs/>
           <w:color w:val="FF0000"/>
         </w:rPr>
-        <w:t xml:space="preserve"> EXTENSION</w:t>
+        <w:t xml:space="preserve"> </w:t>
+      </w:r>
+      <w:r>
+        <w:rPr>
+          <w:b/>
+          <w:bCs/>
+          <w:color w:val="FF0000"/>
+        </w:rPr>
+        <w:t>PAIN</w:t>
       </w:r>
       <w:r>
         <w:t xml:space="preserve"> </w:t>
@@ -2798,19 +2827,25 @@
         <w:rPr>
           <w:u w:val="single"/>
         </w:rPr>
-        <w:t xml:space="preserve">AUTONOMOUS TWIDDLE </w:t>
-      </w:r>
-      <w:r>
-        <w:rPr>
-          <w:u w:val="single"/>
-        </w:rPr>
-        <w:t>FINGERS</w:t>
-      </w:r>
-      <w:r>
-        <w:rPr>
-          <w:u w:val="single"/>
-        </w:rPr>
-        <w:t xml:space="preserve"> PREVENTION SECURITY SYSTEMS</w:t>
+        <w:t xml:space="preserve">AUTONOMOUS </w:t>
+      </w:r>
+      <w:r>
+        <w:rPr>
+          <w:u w:val="single"/>
+        </w:rPr>
+        <w:t>FINGER</w:t>
+      </w:r>
+      <w:r>
+        <w:rPr>
+          <w:u w:val="single"/>
+        </w:rPr>
+        <w:t xml:space="preserve"> </w:t>
+      </w:r>
+      <w:r>
+        <w:rPr>
+          <w:u w:val="single"/>
+        </w:rPr>
+        <w:t>FLEX PREVENTION SECURITY SYSTEMS</w:t>
       </w:r>
       <w:r>
         <w:t xml:space="preserve"> (</w:t>
@@ -2849,23 +2884,42 @@
         <w:t>THAT</w:t>
       </w:r>
       <w:r>
-        <w:t xml:space="preserve">                             </w:t>
-      </w:r>
-      <w:r>
-        <w:rPr>
-          <w:b/>
-          <w:bCs/>
-          <w:color w:val="FF0000"/>
-        </w:rPr>
-        <w:t xml:space="preserve">ANY TWIDDLE </w:t>
-      </w:r>
-      <w:r>
-        <w:rPr>
-          <w:b/>
-          <w:bCs/>
-          <w:color w:val="FF0000"/>
-        </w:rPr>
-        <w:t>FINGERS</w:t>
+        <w:t xml:space="preserve"> </w:t>
+      </w:r>
+      <w:r>
+        <w:t xml:space="preserve">                          </w:t>
+      </w:r>
+      <w:r>
+        <w:rPr>
+          <w:b/>
+          <w:bCs/>
+          <w:color w:val="FF0000"/>
+        </w:rPr>
+        <w:t xml:space="preserve">ANY </w:t>
+      </w:r>
+      <w:r>
+        <w:rPr>
+          <w:b/>
+          <w:bCs/>
+          <w:color w:val="FF0000"/>
+        </w:rPr>
+        <w:t>FINGER</w:t>
+      </w:r>
+      <w:r>
+        <w:rPr>
+          <w:b/>
+          <w:bCs/>
+          <w:color w:val="FF0000"/>
+        </w:rPr>
+        <w:t xml:space="preserve"> </w:t>
+      </w:r>
+      <w:r>
+        <w:rPr>
+          <w:b/>
+          <w:bCs/>
+          <w:color w:val="FF0000"/>
+        </w:rPr>
+        <w:t>FLEX</w:t>
       </w:r>
       <w:r>
         <w:t xml:space="preserve"> </w:t>
@@ -2917,19 +2971,7 @@
         <w:rPr>
           <w:u w:val="single"/>
         </w:rPr>
-        <w:t xml:space="preserve">AUTONOMOUS </w:t>
-      </w:r>
-      <w:r>
-        <w:rPr>
-          <w:u w:val="single"/>
-        </w:rPr>
-        <w:t>FLUTE</w:t>
-      </w:r>
-      <w:r>
-        <w:rPr>
-          <w:u w:val="single"/>
-        </w:rPr>
-        <w:t xml:space="preserve"> FINGERS PREVENTION SECURITY SYSTEMS</w:t>
+        <w:t>AUTONOMOUS FINGER EXTENSION PREVENTION SECURITY SYSTEMS</w:t>
       </w:r>
       <w:r>
         <w:t xml:space="preserve"> (</w:t>
@@ -2968,6 +3010,105 @@
         <w:t>THAT</w:t>
       </w:r>
       <w:r>
+        <w:t xml:space="preserve">                           </w:t>
+      </w:r>
+      <w:r>
+        <w:rPr>
+          <w:b/>
+          <w:bCs/>
+          <w:color w:val="FF0000"/>
+        </w:rPr>
+        <w:t>ANY FINGER EXTENSION</w:t>
+      </w:r>
+      <w:r>
+        <w:t xml:space="preserve"> </w:t>
+      </w:r>
+      <w:r>
+        <w:rPr>
+          <w:b/>
+          <w:bCs/>
+          <w:color w:val="C00000"/>
+        </w:rPr>
+        <w:t>NEVER</w:t>
+      </w:r>
+      <w:r>
+        <w:rPr>
+          <w:b/>
+          <w:bCs/>
+        </w:rPr>
+        <w:t xml:space="preserve"> </w:t>
+      </w:r>
+      <w:r>
+        <w:rPr>
+          <w:b/>
+          <w:bCs/>
+          <w:color w:val="92D050"/>
+        </w:rPr>
+        <w:t>OCCURS</w:t>
+      </w:r>
+      <w:r>
+        <w:t xml:space="preserve">, </w:t>
+      </w:r>
+      <w:r>
+        <w:rPr>
+          <w:b/>
+          <w:bCs/>
+          <w:color w:val="00B0F0"/>
+        </w:rPr>
+        <w:t>IMPLICITLY-EXPLICITLY GLOBALLY VIRULENTLY DEFINED</w:t>
+      </w:r>
+      <w:r>
+        <w:t>.</w:t>
+      </w:r>
+    </w:p>
+    <w:p>
+      <w:pPr>
+        <w:ind w:left="360" w:hanging="360"/>
+        <w:jc w:val="both"/>
+      </w:pPr>
+      <w:r>
+        <w:rPr>
+          <w:u w:val="single"/>
+        </w:rPr>
+        <w:t>AUTONOMOUS TWIDDLE FINGERS PREVENTION SECURITY SYSTEMS</w:t>
+      </w:r>
+      <w:r>
+        <w:t xml:space="preserve"> (</w:t>
+      </w:r>
+      <w:r>
+        <w:rPr>
+          <w:b/>
+          <w:bCs/>
+        </w:rPr>
+        <w:t>2022</w:t>
+      </w:r>
+      <w:r>
+        <w:t xml:space="preserve">) – </w:t>
+      </w:r>
+      <w:r>
+        <w:rPr>
+          <w:b/>
+          <w:bCs/>
+          <w:color w:val="7030A0"/>
+        </w:rPr>
+        <w:t>ENSURES</w:t>
+      </w:r>
+      <w:r>
+        <w:rPr>
+          <w:b/>
+          <w:bCs/>
+        </w:rPr>
+        <w:t xml:space="preserve"> </w:t>
+      </w:r>
+      <w:r>
+        <w:rPr>
+          <w:b/>
+          <w:bCs/>
+          <w:color w:val="92D050"/>
+        </w:rPr>
+        <w:t>THAT</w:t>
+      </w:r>
+      <w:r>
         <w:t xml:space="preserve">                             </w:t>
       </w:r>
       <w:r>
@@ -2976,23 +3117,106 @@
           <w:bCs/>
           <w:color w:val="FF0000"/>
         </w:rPr>
-        <w:t xml:space="preserve">ANY </w:t>
-      </w:r>
-      <w:r>
-        <w:rPr>
-          <w:b/>
-          <w:bCs/>
-          <w:color w:val="FF0000"/>
-        </w:rPr>
-        <w:t>FLUTE</w:t>
-      </w:r>
-      <w:r>
-        <w:rPr>
-          <w:b/>
-          <w:bCs/>
-          <w:color w:val="FF0000"/>
-        </w:rPr>
-        <w:t xml:space="preserve"> FINGERS</w:t>
+        <w:t>ANY TWIDDLE FINGERS</w:t>
+      </w:r>
+      <w:r>
+        <w:t xml:space="preserve"> </w:t>
+      </w:r>
+      <w:r>
+        <w:rPr>
+          <w:b/>
+          <w:bCs/>
+          <w:color w:val="C00000"/>
+        </w:rPr>
+        <w:t>NEVER</w:t>
+      </w:r>
+      <w:r>
+        <w:rPr>
+          <w:b/>
+          <w:bCs/>
+        </w:rPr>
+        <w:t xml:space="preserve"> </w:t>
+      </w:r>
+      <w:r>
+        <w:rPr>
+          <w:b/>
+          <w:bCs/>
+          <w:color w:val="92D050"/>
+        </w:rPr>
+        <w:t>OCCURS</w:t>
+      </w:r>
+      <w:r>
+        <w:t xml:space="preserve">, </w:t>
+      </w:r>
+      <w:r>
+        <w:rPr>
+          <w:b/>
+          <w:bCs/>
+          <w:color w:val="00B0F0"/>
+        </w:rPr>
+        <w:t>IMPLICITLY-EXPLICITLY GLOBALLY VIRULENTLY DEFINED</w:t>
+      </w:r>
+      <w:r>
+        <w:t>.</w:t>
+      </w:r>
+    </w:p>
+    <w:p>
+      <w:pPr>
+        <w:ind w:left="360" w:hanging="360"/>
+        <w:jc w:val="both"/>
+      </w:pPr>
+      <w:r>
+        <w:rPr>
+          <w:u w:val="single"/>
+        </w:rPr>
+        <w:t>AUTONOMOUS FLUTE FINGERS PREVENTION SECURITY SYSTEMS</w:t>
+      </w:r>
+      <w:r>
+        <w:t xml:space="preserve"> (</w:t>
+      </w:r>
+      <w:r>
+        <w:rPr>
+          <w:b/>
+          <w:bCs/>
+        </w:rPr>
+        <w:t>2022</w:t>
+      </w:r>
+      <w:r>
+        <w:t xml:space="preserve">) – </w:t>
+      </w:r>
+      <w:r>
+        <w:rPr>
+          <w:b/>
+          <w:bCs/>
+          <w:color w:val="7030A0"/>
+        </w:rPr>
+        <w:t>ENSURES</w:t>
+      </w:r>
+      <w:r>
+        <w:rPr>
+          <w:b/>
+          <w:bCs/>
+        </w:rPr>
+        <w:t xml:space="preserve"> </w:t>
+      </w:r>
+      <w:r>
+        <w:rPr>
+          <w:b/>
+          <w:bCs/>
+          <w:color w:val="92D050"/>
+        </w:rPr>
+        <w:t>THAT</w:t>
+      </w:r>
+      <w:r>
+        <w:t xml:space="preserve">                             </w:t>
+      </w:r>
+      <w:r>
+        <w:rPr>
+          <w:b/>
+          <w:bCs/>
+          <w:color w:val="FF0000"/>
+        </w:rPr>
+        <w:t>ANY FLUTE FINGERS</w:t>
       </w:r>
       <w:r>
         <w:t xml:space="preserve"> </w:t>

</xml_diff>